<commit_message>
Doc: MasterPage Hierarchy: Updated
Updated master page hierarchy documentation for not admin section.
Signed-off-by: NKK <nkk@gmail.com>
</commit_message>
<xml_diff>
--- a/Doc/MasterPageHeirarchy.docx
+++ b/Doc/MasterPageHeirarchy.docx
@@ -9,10 +9,378 @@
         </w:pBdr>
       </w:pPr>
       <w:r>
+        <w:rPr>
+          <w:noProof/>
+          <w:lang w:val="en-IN" w:eastAsia="en-IN"/>
+        </w:rPr>
+        <w:pict>
+          <v:shapetype id="_x0000_t121" coordsize="21600,21600" o:spt="121" path="m4321,l21600,r,21600l,21600,,4338xe">
+            <v:stroke joinstyle="miter"/>
+            <v:path gradientshapeok="t" o:connecttype="rect" textboxrect="0,4321,21600,21600"/>
+          </v:shapetype>
+          <v:shape id="_x0000_s1031" type="#_x0000_t121" style="position:absolute;margin-left:307.5pt;margin-top:24.75pt;width:160.5pt;height:79.4pt;z-index:251662336">
+            <v:textbox>
+              <w:txbxContent>
+                <w:p>
+                  <w:pPr>
+                    <w:rPr>
+                      <w:sz w:val="16"/>
+                      <w:szCs w:val="16"/>
+                    </w:rPr>
+                  </w:pPr>
+                  <w:r>
+                    <w:rPr>
+                      <w:sz w:val="16"/>
+                      <w:szCs w:val="16"/>
+                    </w:rPr>
+                    <w:t xml:space="preserve">Variable- </w:t>
+                  </w:r>
+                  <w:proofErr w:type="gramStart"/>
+                  <w:r>
+                    <w:rPr>
+                      <w:sz w:val="16"/>
+                      <w:szCs w:val="16"/>
+                    </w:rPr>
+                    <w:t>PAGEID(</w:t>
+                  </w:r>
+                  <w:proofErr w:type="gramEnd"/>
+                  <w:r>
+                    <w:rPr>
+                      <w:sz w:val="16"/>
+                      <w:szCs w:val="16"/>
+                    </w:rPr>
+                    <w:t>page identification)</w:t>
+                  </w:r>
+                </w:p>
+                <w:p>
+                  <w:pPr>
+                    <w:rPr>
+                      <w:sz w:val="16"/>
+                      <w:szCs w:val="16"/>
+                    </w:rPr>
+                  </w:pPr>
+                  <w:proofErr w:type="spellStart"/>
+                  <w:r>
+                    <w:rPr>
+                      <w:sz w:val="16"/>
+                      <w:szCs w:val="16"/>
+                    </w:rPr>
+                    <w:t>Header</w:t>
+                  </w:r>
+                  <w:r>
+                    <w:rPr>
+                      <w:sz w:val="16"/>
+                      <w:szCs w:val="16"/>
+                    </w:rPr>
+                    <w:t>Filter</w:t>
+                  </w:r>
+                  <w:proofErr w:type="spellEnd"/>
+                  <w:r>
+                    <w:rPr>
+                      <w:sz w:val="16"/>
+                      <w:szCs w:val="16"/>
+                    </w:rPr>
+                    <w:t xml:space="preserve">: configured by </w:t>
+                  </w:r>
+                  <w:proofErr w:type="spellStart"/>
+                  <w:r>
+                    <w:rPr>
+                      <w:sz w:val="16"/>
+                      <w:szCs w:val="16"/>
+                    </w:rPr>
+                    <w:t>sitecofiguration</w:t>
+                  </w:r>
+                  <w:proofErr w:type="spellEnd"/>
+                  <w:r>
+                    <w:rPr>
+                      <w:sz w:val="16"/>
+                      <w:szCs w:val="16"/>
+                    </w:rPr>
+                    <w:t xml:space="preserve">. Can be updated by nested master or </w:t>
+                  </w:r>
+                  <w:proofErr w:type="spellStart"/>
+                  <w:r>
+                    <w:rPr>
+                      <w:sz w:val="16"/>
+                      <w:szCs w:val="16"/>
+                    </w:rPr>
+                    <w:t>aspx.cs</w:t>
+                  </w:r>
+                  <w:proofErr w:type="spellEnd"/>
+                  <w:r>
+                    <w:rPr>
+                      <w:sz w:val="16"/>
+                      <w:szCs w:val="16"/>
+                    </w:rPr>
+                    <w:t xml:space="preserve"> files</w:t>
+                  </w:r>
+                </w:p>
+              </w:txbxContent>
+            </v:textbox>
+          </v:shape>
+        </w:pict>
+      </w:r>
+      <w:r>
         <w:t>Non Admin Hierarchy</w:t>
       </w:r>
     </w:p>
     <w:p>
+      <w:r>
+        <w:rPr>
+          <w:noProof/>
+          <w:lang w:val="en-IN" w:eastAsia="en-IN"/>
+        </w:rPr>
+        <w:pict>
+          <v:shapetype id="_x0000_t32" coordsize="21600,21600" o:spt="32" o:oned="t" path="m,l21600,21600e" filled="f">
+            <v:path arrowok="t" fillok="f" o:connecttype="none"/>
+            <o:lock v:ext="edit" shapetype="t"/>
+          </v:shapetype>
+          <v:shape id="_x0000_s1032" type="#_x0000_t32" style="position:absolute;margin-left:256.5pt;margin-top:15.55pt;width:51pt;height:0;z-index:251663360" o:connectortype="straight">
+            <v:stroke endarrow="block"/>
+          </v:shape>
+        </w:pict>
+      </w:r>
+      <w:r>
+        <w:rPr>
+          <w:noProof/>
+          <w:lang w:val="en-IN" w:eastAsia="en-IN"/>
+        </w:rPr>
+        <w:pict>
+          <v:oval id="_x0000_s1029" style="position:absolute;margin-left:165pt;margin-top:2.8pt;width:91.5pt;height:24.75pt;z-index:251660288">
+            <v:textbox>
+              <w:txbxContent>
+                <w:p>
+                  <w:proofErr w:type="spellStart"/>
+                  <w:r>
+                    <w:t>BaseMaster</w:t>
+                  </w:r>
+                  <w:proofErr w:type="spellEnd"/>
+                </w:p>
+              </w:txbxContent>
+            </v:textbox>
+          </v:oval>
+        </w:pict>
+      </w:r>
+    </w:p>
+    <w:p>
+      <w:r>
+        <w:rPr>
+          <w:noProof/>
+          <w:lang w:val="en-IN" w:eastAsia="en-IN"/>
+        </w:rPr>
+        <w:pict>
+          <v:shape id="_x0000_s1030" type="#_x0000_t32" style="position:absolute;margin-left:207pt;margin-top:2.1pt;width:.75pt;height:27.65pt;flip:y;z-index:251661312" o:connectortype="straight">
+            <v:stroke endarrow="block"/>
+          </v:shape>
+        </w:pict>
+      </w:r>
+    </w:p>
+    <w:p>
+      <w:r>
+        <w:rPr>
+          <w:noProof/>
+          <w:lang w:val="en-IN" w:eastAsia="en-IN"/>
+        </w:rPr>
+        <w:pict>
+          <v:shape id="_x0000_s1041" type="#_x0000_t32" style="position:absolute;margin-left:442.5pt;margin-top:289.3pt;width:3pt;height:88.6pt;flip:x y;z-index:251672576" o:connectortype="straight">
+            <v:stroke endarrow="block"/>
+          </v:shape>
+        </w:pict>
+      </w:r>
+      <w:r>
+        <w:rPr>
+          <w:noProof/>
+          <w:lang w:val="en-IN" w:eastAsia="en-IN"/>
+        </w:rPr>
+        <w:pict>
+          <v:shape id="_x0000_s1040" type="#_x0000_t32" style="position:absolute;margin-left:149.25pt;margin-top:289.3pt;width:.75pt;height:94.6pt;flip:x y;z-index:251671552" o:connectortype="straight">
+            <v:stroke endarrow="block"/>
+          </v:shape>
+        </w:pict>
+      </w:r>
+      <w:r>
+        <w:rPr>
+          <w:noProof/>
+          <w:lang w:val="en-IN" w:eastAsia="en-IN"/>
+        </w:rPr>
+        <w:pict>
+          <v:shape id="_x0000_s1039" type="#_x0000_t32" style="position:absolute;margin-left:-14.25pt;margin-top:289.3pt;width:.75pt;height:94.6pt;flip:y;z-index:251670528" o:connectortype="straight">
+            <v:stroke endarrow="block"/>
+          </v:shape>
+        </w:pict>
+      </w:r>
+      <w:r>
+        <w:rPr>
+          <w:noProof/>
+          <w:lang w:val="en-IN" w:eastAsia="en-IN"/>
+        </w:rPr>
+        <w:pict>
+          <v:rect id="_x0000_s1038" style="position:absolute;margin-left:408.75pt;margin-top:469.4pt;width:90.75pt;height:15.75pt;z-index:251669504" stroked="f">
+            <v:textbox>
+              <w:txbxContent>
+                <w:p>
+                  <w:pPr>
+                    <w:rPr>
+                      <w:sz w:val="16"/>
+                      <w:szCs w:val="16"/>
+                    </w:rPr>
+                  </w:pPr>
+                  <w:r>
+                    <w:rPr>
+                      <w:sz w:val="16"/>
+                      <w:szCs w:val="16"/>
+                    </w:rPr>
+                    <w:t>Registration.aspx</w:t>
+                  </w:r>
+                </w:p>
+              </w:txbxContent>
+            </v:textbox>
+          </v:rect>
+        </w:pict>
+      </w:r>
+      <w:r>
+        <w:rPr>
+          <w:noProof/>
+          <w:lang w:val="en-IN" w:eastAsia="en-IN"/>
+        </w:rPr>
+        <w:pict>
+          <v:rect id="_x0000_s1037" style="position:absolute;margin-left:108.75pt;margin-top:469.4pt;width:90.75pt;height:15.75pt;z-index:251668480" stroked="f">
+            <v:textbox>
+              <w:txbxContent>
+                <w:p>
+                  <w:pPr>
+                    <w:rPr>
+                      <w:sz w:val="16"/>
+                      <w:szCs w:val="16"/>
+                    </w:rPr>
+                  </w:pPr>
+                  <w:proofErr w:type="spellStart"/>
+                  <w:r>
+                    <w:rPr>
+                      <w:sz w:val="16"/>
+                      <w:szCs w:val="16"/>
+                    </w:rPr>
+                    <w:t>leftright</w:t>
+                  </w:r>
+                  <w:r>
+                    <w:rPr>
+                      <w:sz w:val="16"/>
+                      <w:szCs w:val="16"/>
+                    </w:rPr>
+                    <w:t>.master</w:t>
+                  </w:r>
+                  <w:proofErr w:type="spellEnd"/>
+                </w:p>
+                <w:p/>
+              </w:txbxContent>
+            </v:textbox>
+          </v:rect>
+        </w:pict>
+      </w:r>
+      <w:r>
+        <w:rPr>
+          <w:noProof/>
+          <w:lang w:val="en-IN" w:eastAsia="en-IN"/>
+        </w:rPr>
+        <w:pict>
+          <v:rect id="_x0000_s1036" style="position:absolute;margin-left:-42.75pt;margin-top:469.4pt;width:90.75pt;height:15.75pt;z-index:251667456" stroked="f">
+            <v:textbox>
+              <w:txbxContent>
+                <w:p>
+                  <w:pPr>
+                    <w:rPr>
+                      <w:sz w:val="16"/>
+                      <w:szCs w:val="16"/>
+                    </w:rPr>
+                  </w:pPr>
+                  <w:proofErr w:type="spellStart"/>
+                  <w:r>
+                    <w:rPr>
+                      <w:sz w:val="16"/>
+                      <w:szCs w:val="16"/>
+                    </w:rPr>
+                    <w:t>Job.master</w:t>
+                  </w:r>
+                  <w:proofErr w:type="spellEnd"/>
+                </w:p>
+              </w:txbxContent>
+            </v:textbox>
+          </v:rect>
+        </w:pict>
+      </w:r>
+      <w:r>
+        <w:rPr>
+          <w:noProof/>
+          <w:lang w:val="en-IN" w:eastAsia="en-IN"/>
+        </w:rPr>
+        <w:pict>
+          <v:rect id="_x0000_s1035" style="position:absolute;margin-left:402pt;margin-top:377.9pt;width:108pt;height:74.25pt;z-index:251666432">
+            <v:textbox>
+              <w:txbxContent>
+                <w:p>
+                  <w:proofErr w:type="spellStart"/>
+                  <w:r>
+                    <w:t>Aspx</w:t>
+                  </w:r>
+                  <w:proofErr w:type="spellEnd"/>
+                  <w:r>
+                    <w:t xml:space="preserve"> directly derived from header footer.</w:t>
+                  </w:r>
+                </w:p>
+              </w:txbxContent>
+            </v:textbox>
+          </v:rect>
+        </w:pict>
+      </w:r>
+      <w:r>
+        <w:rPr>
+          <w:noProof/>
+          <w:lang w:val="en-IN" w:eastAsia="en-IN"/>
+        </w:rPr>
+        <w:pict>
+          <v:rect id="_x0000_s1034" style="position:absolute;margin-left:108.75pt;margin-top:383.9pt;width:98.25pt;height:64.5pt;z-index:251665408">
+            <v:textbox>
+              <w:txbxContent>
+                <w:p>
+                  <w:r>
+                    <w:t>Adds left and right panel to header footer</w:t>
+                  </w:r>
+                </w:p>
+              </w:txbxContent>
+            </v:textbox>
+          </v:rect>
+        </w:pict>
+      </w:r>
+      <w:r>
+        <w:rPr>
+          <w:noProof/>
+          <w:lang w:val="en-IN" w:eastAsia="en-IN"/>
+        </w:rPr>
+        <w:pict>
+          <v:rect id="_x0000_s1033" style="position:absolute;margin-left:-42.75pt;margin-top:383.9pt;width:90.75pt;height:64.5pt;z-index:251664384">
+            <v:textbox>
+              <w:txbxContent>
+                <w:p>
+                  <w:proofErr w:type="gramStart"/>
+                  <w:r>
+                    <w:t>adds</w:t>
+                  </w:r>
+                  <w:proofErr w:type="gramEnd"/>
+                  <w:r>
+                    <w:t xml:space="preserve"> jobs page left panel to </w:t>
+                  </w:r>
+                  <w:proofErr w:type="spellStart"/>
+                  <w:r>
+                    <w:t>headerfooter</w:t>
+                  </w:r>
+                  <w:proofErr w:type="spellEnd"/>
+                </w:p>
+                <w:p/>
+              </w:txbxContent>
+            </v:textbox>
+          </v:rect>
+        </w:pict>
+      </w:r>
       <w:r>
         <w:rPr>
           <w:noProof/>
@@ -22,7 +390,7 @@
             <v:stroke joinstyle="miter"/>
             <v:path gradientshapeok="t" o:connecttype="rect"/>
           </v:shapetype>
-          <v:shape id="_x0000_s1026" type="#_x0000_t109" style="position:absolute;margin-left:-48.75pt;margin-top:33.55pt;width:505.5pt;height:204.75pt;z-index:251658240">
+          <v:shape id="_x0000_s1026" type="#_x0000_t109" style="position:absolute;margin-left:-48.75pt;margin-top:33.55pt;width:505.5pt;height:255.75pt;z-index:251658240">
             <v:textbox>
               <w:txbxContent>
                 <w:tbl>
@@ -126,38 +494,261 @@
                       <w:tcPr>
                         <w:tcW w:w="4911" w:type="dxa"/>
                       </w:tcPr>
-                      <w:p/>
-                    </w:tc>
-                  </w:tr>
-                  <w:tr>
-                    <w:tc>
-                      <w:tcPr>
-                        <w:tcW w:w="4911" w:type="dxa"/>
-                      </w:tcPr>
-                      <w:p/>
-                    </w:tc>
-                    <w:tc>
-                      <w:tcPr>
-                        <w:tcW w:w="4911" w:type="dxa"/>
-                      </w:tcPr>
-                      <w:p/>
-                    </w:tc>
-                  </w:tr>
-                  <w:tr>
-                    <w:tc>
-                      <w:tcPr>
-                        <w:tcW w:w="4911" w:type="dxa"/>
-                      </w:tcPr>
-                      <w:p/>
-                    </w:tc>
-                    <w:tc>
-                      <w:tcPr>
-                        <w:tcW w:w="4911" w:type="dxa"/>
-                      </w:tcPr>
-                      <w:p/>
+                      <w:p>
+                        <w:r>
+                          <w:t>Variables</w:t>
+                        </w:r>
+                      </w:p>
+                      <w:p>
+                        <w:pPr>
+                          <w:pStyle w:val="ListParagraph"/>
+                          <w:numPr>
+                            <w:ilvl w:val="0"/>
+                            <w:numId w:val="1"/>
+                          </w:numPr>
+                        </w:pPr>
+                        <w:r>
+                          <w:t xml:space="preserve">No special variable. Only one derived from </w:t>
+                        </w:r>
+                        <w:proofErr w:type="spellStart"/>
+                        <w:r>
+                          <w:t>basemaster.cs</w:t>
+                        </w:r>
+                        <w:proofErr w:type="spellEnd"/>
+                      </w:p>
                     </w:tc>
                   </w:tr>
                 </w:tbl>
+                <w:p>
+                  <w:pPr>
+                    <w:rPr>
+                      <w:sz w:val="20"/>
+                      <w:szCs w:val="20"/>
+                    </w:rPr>
+                  </w:pPr>
+                  <w:proofErr w:type="spellStart"/>
+                  <w:r>
+                    <w:rPr>
+                      <w:sz w:val="20"/>
+                      <w:szCs w:val="20"/>
+                    </w:rPr>
+                    <w:t>HeaderFooter.Master</w:t>
+                  </w:r>
+                  <w:proofErr w:type="spellEnd"/>
+                  <w:r>
+                    <w:rPr>
+                      <w:sz w:val="20"/>
+                      <w:szCs w:val="20"/>
+                    </w:rPr>
+                    <w:t xml:space="preserve"> is the top level master file for all headers in the </w:t>
+                  </w:r>
+                  <w:proofErr w:type="gramStart"/>
+                  <w:r>
+                    <w:rPr>
+                      <w:sz w:val="20"/>
+                      <w:szCs w:val="20"/>
+                    </w:rPr>
+                    <w:t>website(</w:t>
+                  </w:r>
+                  <w:proofErr w:type="gramEnd"/>
+                  <w:r>
+                    <w:rPr>
+                      <w:sz w:val="20"/>
+                      <w:szCs w:val="20"/>
+                    </w:rPr>
+                    <w:t>non admin section).</w:t>
+                  </w:r>
+                </w:p>
+                <w:p>
+                  <w:pPr>
+                    <w:rPr>
+                      <w:sz w:val="20"/>
+                      <w:szCs w:val="20"/>
+                    </w:rPr>
+                  </w:pPr>
+                  <w:r>
+                    <w:rPr>
+                      <w:sz w:val="20"/>
+                      <w:szCs w:val="20"/>
+                    </w:rPr>
+                    <w:t xml:space="preserve">This master file contains </w:t>
+                  </w:r>
+                </w:p>
+                <w:p>
+                  <w:pPr>
+                    <w:pStyle w:val="ListParagraph"/>
+                    <w:numPr>
+                      <w:ilvl w:val="0"/>
+                      <w:numId w:val="2"/>
+                    </w:numPr>
+                    <w:rPr>
+                      <w:sz w:val="20"/>
+                      <w:szCs w:val="20"/>
+                    </w:rPr>
+                  </w:pPr>
+                  <w:r>
+                    <w:rPr>
+                      <w:sz w:val="20"/>
+                      <w:szCs w:val="20"/>
+                    </w:rPr>
+                    <w:t>&lt;Head&gt; tag. No other file should contain Head tag.</w:t>
+                  </w:r>
+                </w:p>
+                <w:p>
+                  <w:pPr>
+                    <w:pStyle w:val="ListParagraph"/>
+                    <w:numPr>
+                      <w:ilvl w:val="1"/>
+                      <w:numId w:val="2"/>
+                    </w:numPr>
+                    <w:rPr>
+                      <w:sz w:val="20"/>
+                      <w:szCs w:val="20"/>
+                    </w:rPr>
+                  </w:pPr>
+                  <w:r>
+                    <w:rPr>
+                      <w:sz w:val="20"/>
+                      <w:szCs w:val="20"/>
+                    </w:rPr>
+                    <w:t>If some changes are required in some Head tag, e.g. some particular java script for some .</w:t>
+                  </w:r>
+                  <w:proofErr w:type="spellStart"/>
+                  <w:r>
+                    <w:rPr>
+                      <w:sz w:val="20"/>
+                      <w:szCs w:val="20"/>
+                    </w:rPr>
+                    <w:t>aspx</w:t>
+                  </w:r>
+                  <w:proofErr w:type="spellEnd"/>
+                  <w:r>
+                    <w:rPr>
+                      <w:sz w:val="20"/>
+                      <w:szCs w:val="20"/>
+                    </w:rPr>
+                    <w:t xml:space="preserve"> this can be done using Head place holder</w:t>
+                  </w:r>
+                </w:p>
+                <w:p>
+                  <w:pPr>
+                    <w:pStyle w:val="ListParagraph"/>
+                    <w:numPr>
+                      <w:ilvl w:val="0"/>
+                      <w:numId w:val="2"/>
+                    </w:numPr>
+                    <w:rPr>
+                      <w:sz w:val="20"/>
+                      <w:szCs w:val="20"/>
+                    </w:rPr>
+                  </w:pPr>
+                  <w:r>
+                    <w:rPr>
+                      <w:sz w:val="20"/>
+                      <w:szCs w:val="20"/>
+                    </w:rPr>
+                    <w:t>Similarly body tag are present here</w:t>
+                  </w:r>
+                </w:p>
+                <w:p>
+                  <w:pPr>
+                    <w:pStyle w:val="ListParagraph"/>
+                    <w:numPr>
+                      <w:ilvl w:val="0"/>
+                      <w:numId w:val="2"/>
+                    </w:numPr>
+                    <w:rPr>
+                      <w:sz w:val="20"/>
+                      <w:szCs w:val="20"/>
+                    </w:rPr>
+                  </w:pPr>
+                  <w:r>
+                    <w:rPr>
+                      <w:sz w:val="20"/>
+                      <w:szCs w:val="20"/>
+                    </w:rPr>
+                    <w:t>This</w:t>
+                  </w:r>
+                  <w:r>
+                    <w:rPr>
+                      <w:sz w:val="20"/>
+                      <w:szCs w:val="20"/>
+                    </w:rPr>
+                    <w:t xml:space="preserve"> file defines header and footer of website and update marquee</w:t>
+                  </w:r>
+                </w:p>
+                <w:p>
+                  <w:pPr>
+                    <w:pStyle w:val="ListParagraph"/>
+                    <w:numPr>
+                      <w:ilvl w:val="0"/>
+                      <w:numId w:val="2"/>
+                    </w:numPr>
+                    <w:rPr>
+                      <w:sz w:val="20"/>
+                      <w:szCs w:val="20"/>
+                    </w:rPr>
+                  </w:pPr>
+                  <w:r>
+                    <w:rPr>
+                      <w:sz w:val="20"/>
+                      <w:szCs w:val="20"/>
+                    </w:rPr>
+                    <w:t xml:space="preserve">It contains place holder for breadcrumb, </w:t>
+                  </w:r>
+                  <w:proofErr w:type="spellStart"/>
+                  <w:r>
+                    <w:rPr>
+                      <w:sz w:val="20"/>
+                      <w:szCs w:val="20"/>
+                    </w:rPr>
+                    <w:t>leftpanel</w:t>
+                  </w:r>
+                  <w:proofErr w:type="spellEnd"/>
+                  <w:r>
+                    <w:rPr>
+                      <w:sz w:val="20"/>
+                      <w:szCs w:val="20"/>
+                    </w:rPr>
+                    <w:t xml:space="preserve"> and </w:t>
+                  </w:r>
+                  <w:proofErr w:type="spellStart"/>
+                  <w:r>
+                    <w:rPr>
+                      <w:sz w:val="20"/>
+                      <w:szCs w:val="20"/>
+                    </w:rPr>
+                    <w:t>maincontent</w:t>
+                  </w:r>
+                  <w:proofErr w:type="spellEnd"/>
+                  <w:r>
+                    <w:rPr>
+                      <w:sz w:val="20"/>
+                      <w:szCs w:val="20"/>
+                    </w:rPr>
+                    <w:t xml:space="preserve"> of science.</w:t>
+                  </w:r>
+                </w:p>
+                <w:p>
+                  <w:pPr>
+                    <w:pStyle w:val="ListParagraph"/>
+                    <w:numPr>
+                      <w:ilvl w:val="0"/>
+                      <w:numId w:val="2"/>
+                    </w:numPr>
+                    <w:rPr>
+                      <w:sz w:val="20"/>
+                      <w:szCs w:val="20"/>
+                    </w:rPr>
+                  </w:pPr>
+                  <w:r>
+                    <w:rPr>
+                      <w:sz w:val="20"/>
+                      <w:szCs w:val="20"/>
+                    </w:rPr>
+                    <w:t>Final header initialization and update marquee initialization</w:t>
+                  </w:r>
+                </w:p>
                 <w:p/>
               </w:txbxContent>
             </v:textbox>
@@ -183,6 +774,53 @@
             </v:textbox>
           </v:shape>
         </w:pict>
+      </w:r>
+    </w:p>
+    <w:p/>
+    <w:p/>
+    <w:p/>
+    <w:p/>
+    <w:p/>
+    <w:p/>
+    <w:p/>
+    <w:p/>
+    <w:p/>
+    <w:p/>
+    <w:p/>
+    <w:p/>
+    <w:p/>
+    <w:p/>
+    <w:p/>
+    <w:p>
+      <w:pPr>
+        <w:jc w:val="center"/>
+      </w:pPr>
+      <w:r>
+        <w:t xml:space="preserve">                                            ----------------</w:t>
+      </w:r>
+    </w:p>
+    <w:p>
+      <w:r>
+        <w:br w:type="page"/>
+      </w:r>
+    </w:p>
+    <w:p>
+      <w:pPr>
+        <w:pBdr>
+          <w:bottom w:val="single" w:sz="6" w:space="1" w:color="auto"/>
+        </w:pBdr>
+        <w:rPr>
+          <w:noProof/>
+          <w:lang w:val="en-IN" w:eastAsia="en-IN"/>
+        </w:rPr>
+      </w:pPr>
+      <w:r>
+        <w:rPr>
+          <w:noProof/>
+          <w:lang w:val="en-IN" w:eastAsia="en-IN"/>
+        </w:rPr>
+        <w:lastRenderedPageBreak/>
+        <w:t>Admin Master Hierarchy</w:t>
       </w:r>
     </w:p>
     <w:sectPr>
@@ -198,6 +836,95 @@
 <file path=word/numbering.xml><?xml version="1.0" encoding="utf-8"?>
 <w:numbering xmlns:ve="http://schemas.openxmlformats.org/markup-compatibility/2006" xmlns:o="urn:schemas-microsoft-com:office:office" xmlns:r="http://schemas.openxmlformats.org/officeDocument/2006/relationships" xmlns:m="http://schemas.openxmlformats.org/officeDocument/2006/math" xmlns:v="urn:schemas-microsoft-com:vml" xmlns:wp="http://schemas.openxmlformats.org/drawingml/2006/wordprocessingDrawing" xmlns:w10="urn:schemas-microsoft-com:office:word" xmlns:w="http://schemas.openxmlformats.org/wordprocessingml/2006/main" xmlns:wne="http://schemas.microsoft.com/office/word/2006/wordml">
   <w:abstractNum w:abstractNumId="0">
+    <w:nsid w:val="30C1229D"/>
+    <w:multiLevelType w:val="hybridMultilevel"/>
+    <w:tmpl w:val="55A6583E"/>
+    <w:lvl w:ilvl="0" w:tplc="40090011">
+      <w:start w:val="1"/>
+      <w:numFmt w:val="decimal"/>
+      <w:lvlText w:val="%1)"/>
+      <w:lvlJc w:val="left"/>
+      <w:pPr>
+        <w:ind w:left="720" w:hanging="360"/>
+      </w:pPr>
+      <w:rPr>
+        <w:rFonts w:hint="default"/>
+      </w:rPr>
+    </w:lvl>
+    <w:lvl w:ilvl="1" w:tplc="40090019">
+      <w:start w:val="1"/>
+      <w:numFmt w:val="lowerLetter"/>
+      <w:lvlText w:val="%2."/>
+      <w:lvlJc w:val="left"/>
+      <w:pPr>
+        <w:ind w:left="1440" w:hanging="360"/>
+      </w:pPr>
+    </w:lvl>
+    <w:lvl w:ilvl="2" w:tplc="4009001B" w:tentative="1">
+      <w:start w:val="1"/>
+      <w:numFmt w:val="lowerRoman"/>
+      <w:lvlText w:val="%3."/>
+      <w:lvlJc w:val="right"/>
+      <w:pPr>
+        <w:ind w:left="2160" w:hanging="180"/>
+      </w:pPr>
+    </w:lvl>
+    <w:lvl w:ilvl="3" w:tplc="4009000F" w:tentative="1">
+      <w:start w:val="1"/>
+      <w:numFmt w:val="decimal"/>
+      <w:lvlText w:val="%4."/>
+      <w:lvlJc w:val="left"/>
+      <w:pPr>
+        <w:ind w:left="2880" w:hanging="360"/>
+      </w:pPr>
+    </w:lvl>
+    <w:lvl w:ilvl="4" w:tplc="40090019" w:tentative="1">
+      <w:start w:val="1"/>
+      <w:numFmt w:val="lowerLetter"/>
+      <w:lvlText w:val="%5."/>
+      <w:lvlJc w:val="left"/>
+      <w:pPr>
+        <w:ind w:left="3600" w:hanging="360"/>
+      </w:pPr>
+    </w:lvl>
+    <w:lvl w:ilvl="5" w:tplc="4009001B" w:tentative="1">
+      <w:start w:val="1"/>
+      <w:numFmt w:val="lowerRoman"/>
+      <w:lvlText w:val="%6."/>
+      <w:lvlJc w:val="right"/>
+      <w:pPr>
+        <w:ind w:left="4320" w:hanging="180"/>
+      </w:pPr>
+    </w:lvl>
+    <w:lvl w:ilvl="6" w:tplc="4009000F" w:tentative="1">
+      <w:start w:val="1"/>
+      <w:numFmt w:val="decimal"/>
+      <w:lvlText w:val="%7."/>
+      <w:lvlJc w:val="left"/>
+      <w:pPr>
+        <w:ind w:left="5040" w:hanging="360"/>
+      </w:pPr>
+    </w:lvl>
+    <w:lvl w:ilvl="7" w:tplc="40090019" w:tentative="1">
+      <w:start w:val="1"/>
+      <w:numFmt w:val="lowerLetter"/>
+      <w:lvlText w:val="%8."/>
+      <w:lvlJc w:val="left"/>
+      <w:pPr>
+        <w:ind w:left="5760" w:hanging="360"/>
+      </w:pPr>
+    </w:lvl>
+    <w:lvl w:ilvl="8" w:tplc="4009001B" w:tentative="1">
+      <w:start w:val="1"/>
+      <w:numFmt w:val="lowerRoman"/>
+      <w:lvlText w:val="%9."/>
+      <w:lvlJc w:val="right"/>
+      <w:pPr>
+        <w:ind w:left="6480" w:hanging="180"/>
+      </w:pPr>
+    </w:lvl>
+  </w:abstractNum>
+  <w:abstractNum w:abstractNumId="1">
     <w:nsid w:val="59F31991"/>
     <w:multiLevelType w:val="hybridMultilevel"/>
     <w:tmpl w:val="CF429542"/>
@@ -311,6 +1038,9 @@
     </w:lvl>
   </w:abstractNum>
   <w:num w:numId="1">
+    <w:abstractNumId w:val="1"/>
+  </w:num>
+  <w:num w:numId="2">
     <w:abstractNumId w:val="0"/>
   </w:num>
 </w:numbering>

</xml_diff>